<commit_message>
Move methods to ContractService
</commit_message>
<xml_diff>
--- a/specifikacija.docx
+++ b/specifikacija.docx
@@ -136,15 +136,7 @@
         <w:rPr>
           <w:lang w:val="sr-Latn-RS"/>
         </w:rPr>
-        <w:t xml:space="preserve"> Korisnici imaju dosta internet provajdera između </w:t>
-      </w:r>
-      <w:bookmarkStart w:id="0" w:name="_GoBack"/>
-      <w:bookmarkEnd w:id="0"/>
-      <w:r>
-        <w:rPr>
-          <w:lang w:val="sr-Latn-RS"/>
-        </w:rPr>
-        <w:t>kojih mogu da biraju i zato je za provajdere bitno da se istaknu u odnosu na konkurenciju.</w:t>
+        <w:t xml:space="preserve"> Korisnici imaju dosta internet provajdera između kojih mogu da biraju i zato je za provajdere bitno da se istaknu u odnosu na konkurenciju.</w:t>
       </w:r>
     </w:p>
     <w:p>
@@ -975,7 +967,7 @@
         </w:rPr>
         <w:t xml:space="preserve"> </w:t>
       </w:r>
-      <w:bookmarkStart w:id="1" w:name="_Hlk164719481"/>
+      <w:bookmarkStart w:id="0" w:name="_Hlk164719481"/>
       <w:r>
         <w:rPr>
           <w:lang w:val="sr-Latn-RS"/>
@@ -983,7 +975,7 @@
         <w:t>(20% za privilegovane i 10)</w:t>
       </w:r>
     </w:p>
-    <w:bookmarkEnd w:id="1"/>
+    <w:bookmarkEnd w:id="0"/>
     <w:p>
       <w:pPr>
         <w:pStyle w:val="ListParagraph"/>
@@ -2164,27 +2156,31 @@
         <w:rPr>
           <w:lang w:val="sr-Latn-RS"/>
         </w:rPr>
-        <w:t xml:space="preserve">• Ako servisno područje nije dostupno duže od 5 minuta, svim klijentima koji su na tom području dodeli neko drugo koje je dostupno, a ima kapacitet popunjen manji od 90% </w:t>
-      </w:r>
-      <w:r>
-        <w:rPr>
-          <w:lang w:val="sr-Latn-RS"/>
-        </w:rPr>
-        <w:t>(</w:t>
-      </w:r>
-      <w:r>
-        <w:rPr>
-          <w:b/>
-          <w:bCs/>
-          <w:lang w:val="sr-Latn-RS"/>
-        </w:rPr>
-        <w:t>CEP</w:t>
-      </w:r>
-      <w:r>
-        <w:rPr>
-          <w:lang w:val="sr-Latn-RS"/>
-        </w:rPr>
-        <w:t>)</w:t>
+        <w:t xml:space="preserve">• Ako servisno područje nije dostupno duže od </w:t>
+      </w:r>
+      <w:r>
+        <w:rPr>
+          <w:lang w:val="sr-Latn-RS"/>
+        </w:rPr>
+        <w:t>1</w:t>
+      </w:r>
+      <w:r>
+        <w:rPr>
+          <w:lang w:val="sr-Latn-RS"/>
+        </w:rPr>
+        <w:t xml:space="preserve"> minut, svim klijentima koji su na tom području dodeli neko drugo koje je dostupno, a ima kapacitet popunjen manji od </w:t>
+      </w:r>
+      <w:r>
+        <w:rPr>
+          <w:lang w:val="sr-Latn-RS"/>
+        </w:rPr>
+        <w:t>5</w:t>
+      </w:r>
+      <w:r>
+        <w:rPr>
+          <w:lang w:val="sr-Latn-RS"/>
+        </w:rPr>
+        <w:t>0%</w:t>
       </w:r>
     </w:p>
     <w:p>
@@ -2400,6 +2396,53 @@
           <w:lang w:val="sr-Latn-RS"/>
         </w:rPr>
         <w:t xml:space="preserve">Kada se kreira popust, on se vezuje za korisnika, a količina popusta je u procentima brojno jednaka akumulaciji prethodnih ugovora </w:t>
+      </w:r>
+    </w:p>
+    <w:p>
+      <w:pPr>
+        <w:pStyle w:val="ListParagraph"/>
+        <w:spacing w:line="256" w:lineRule="auto"/>
+        <w:rPr>
+          <w:lang w:val="sr-Latn-RS"/>
+        </w:rPr>
+      </w:pPr>
+    </w:p>
+    <w:p>
+      <w:pPr>
+        <w:pStyle w:val="ListParagraph"/>
+        <w:spacing w:line="256" w:lineRule="auto"/>
+      </w:pPr>
+      <w:r>
+        <w:rPr>
+          <w:lang w:val="sr-Latn-RS"/>
+        </w:rPr>
+        <w:t>Popust se koristi pri kreiranju ugovora</w:t>
+      </w:r>
+      <w:r>
+        <w:rPr>
+          <w:lang w:val="sr-Latn-RS"/>
+        </w:rPr>
+        <w:t>,</w:t>
+      </w:r>
+      <w:r>
+        <w:rPr>
+          <w:lang w:val="sr-Latn-RS"/>
+        </w:rPr>
+        <w:t xml:space="preserve"> ukoliko postoji</w:t>
+      </w:r>
+      <w:r>
+        <w:rPr>
+          <w:lang w:val="sr-Latn-RS"/>
+        </w:rPr>
+        <w:t xml:space="preserve"> popust</w:t>
+      </w:r>
+      <w:bookmarkStart w:id="1" w:name="_GoBack"/>
+      <w:bookmarkEnd w:id="1"/>
+      <w:r>
+        <w:rPr>
+          <w:lang w:val="sr-Latn-RS"/>
+        </w:rPr>
+        <w:t>, nakon čega se briše.</w:t>
       </w:r>
     </w:p>
     <w:p>
@@ -4631,7 +4674,7 @@
 </file>
 
 <file path=customXml/itemProps1.xml><?xml version="1.0" encoding="utf-8"?>
-<ds:datastoreItem xmlns:ds="http://schemas.openxmlformats.org/officeDocument/2006/customXml" ds:itemID="{86797CF0-6912-4B58-8C8A-3EA1C12B40E9}">
+<ds:datastoreItem xmlns:ds="http://schemas.openxmlformats.org/officeDocument/2006/customXml" ds:itemID="{312A01DE-49B5-4FE6-94B0-FA7CE1975460}">
   <ds:schemaRefs>
     <ds:schemaRef ds:uri="http://schemas.openxmlformats.org/officeDocument/2006/bibliography"/>
   </ds:schemaRefs>

</xml_diff>

<commit_message>
Add Contract creation and viewing
</commit_message>
<xml_diff>
--- a/specifikacija.docx
+++ b/specifikacija.docx
@@ -654,6 +654,8 @@
         </w:rPr>
         <w:t>)</w:t>
       </w:r>
+      <w:bookmarkStart w:id="0" w:name="_GoBack"/>
+      <w:bookmarkEnd w:id="0"/>
     </w:p>
     <w:p>
       <w:pPr>
@@ -967,7 +969,7 @@
         </w:rPr>
         <w:t xml:space="preserve"> </w:t>
       </w:r>
-      <w:bookmarkStart w:id="0" w:name="_Hlk164719481"/>
+      <w:bookmarkStart w:id="1" w:name="_Hlk164719481"/>
       <w:r>
         <w:rPr>
           <w:lang w:val="sr-Latn-RS"/>
@@ -975,7 +977,7 @@
         <w:t>(20% za privilegovane i 10)</w:t>
       </w:r>
     </w:p>
-    <w:bookmarkEnd w:id="0"/>
+    <w:bookmarkEnd w:id="1"/>
     <w:p>
       <w:pPr>
         <w:pStyle w:val="ListParagraph"/>
@@ -2436,8 +2438,6 @@
         </w:rPr>
         <w:t xml:space="preserve"> popust</w:t>
       </w:r>
-      <w:bookmarkStart w:id="1" w:name="_GoBack"/>
-      <w:bookmarkEnd w:id="1"/>
       <w:r>
         <w:rPr>
           <w:lang w:val="sr-Latn-RS"/>
@@ -4674,7 +4674,7 @@
 </file>
 
 <file path=customXml/itemProps1.xml><?xml version="1.0" encoding="utf-8"?>
-<ds:datastoreItem xmlns:ds="http://schemas.openxmlformats.org/officeDocument/2006/customXml" ds:itemID="{312A01DE-49B5-4FE6-94B0-FA7CE1975460}">
+<ds:datastoreItem xmlns:ds="http://schemas.openxmlformats.org/officeDocument/2006/customXml" ds:itemID="{868DB048-6C7C-4886-9DEE-1AEB61363536}">
   <ds:schemaRefs>
     <ds:schemaRef ds:uri="http://schemas.openxmlformats.org/officeDocument/2006/bibliography"/>
   </ds:schemaRefs>

</xml_diff>

<commit_message>
Add contract cancellation frontend
</commit_message>
<xml_diff>
--- a/specifikacija.docx
+++ b/specifikacija.docx
@@ -118,7 +118,31 @@
         <w:rPr>
           <w:lang w:val="sr-Latn-RS"/>
         </w:rPr>
-        <w:t>Danas su internet i kabovka neizostavni deo svakodnevnog života, kako za društvene mreže i zabavu, tako i za posao. Većina domaćinstva ima bar jednog internet provajdera čije usluge koristi</w:t>
+        <w:t>Danas su internet i kab</w:t>
+      </w:r>
+      <w:r>
+        <w:rPr>
+          <w:lang w:val="sr-Latn-RS"/>
+        </w:rPr>
+        <w:t>l</w:t>
+      </w:r>
+      <w:r>
+        <w:rPr>
+          <w:lang w:val="sr-Latn-RS"/>
+        </w:rPr>
+        <w:t>ov</w:t>
+      </w:r>
+      <w:r>
+        <w:rPr>
+          <w:lang w:val="sr-Latn-RS"/>
+        </w:rPr>
+        <w:t>s</w:t>
+      </w:r>
+      <w:r>
+        <w:rPr>
+          <w:lang w:val="sr-Latn-RS"/>
+        </w:rPr>
+        <w:t>ka neizostavni deo svakodnevnog života, kako za društvene mreže i zabavu, tako i za posao. Većina domaćinstva ima bar jednog internet provajdera čije usluge koristi</w:t>
       </w:r>
       <w:r>
         <w:rPr>
@@ -453,6 +477,25 @@
     </w:p>
     <w:p>
       <w:pPr>
+        <w:rPr>
+          <w:lang w:val="sr-Latn-RS"/>
+        </w:rPr>
+      </w:pPr>
+      <w:r>
+        <w:rPr>
+          <w:lang w:val="sr-Latn-RS"/>
+        </w:rPr>
+        <w:t>Otkazivanje</w:t>
+      </w:r>
+      <w:r>
+        <w:rPr>
+          <w:lang w:val="sr-Latn-RS"/>
+        </w:rPr>
+        <w:t xml:space="preserve"> ugovora </w:t>
+      </w:r>
+    </w:p>
+    <w:p>
+      <w:pPr>
         <w:pStyle w:val="ListParagraph"/>
         <w:numPr>
           <w:ilvl w:val="0"/>
@@ -576,6 +619,53 @@
         </w:rPr>
         <w:t xml:space="preserve"> ostatka ako je privilegovan korisnik a 55% ako je obični.</w:t>
       </w:r>
+      <w:r>
+        <w:rPr>
+          <w:lang w:val="sr-Latn-RS"/>
+        </w:rPr>
+        <w:t xml:space="preserve"> (</w:t>
+      </w:r>
+      <w:r>
+        <w:rPr>
+          <w:b/>
+          <w:lang w:val="sr-Latn-RS"/>
+        </w:rPr>
+        <w:t>Template</w:t>
+      </w:r>
+      <w:r>
+        <w:rPr>
+          <w:lang w:val="sr-Latn-RS"/>
+        </w:rPr>
+        <w:t>)</w:t>
+      </w:r>
+    </w:p>
+    <w:p>
+      <w:pPr>
+        <w:rPr>
+          <w:lang w:val="sr-Latn-RS"/>
+        </w:rPr>
+      </w:pPr>
+      <w:r>
+        <w:rPr>
+          <w:lang w:val="sr-Latn-RS"/>
+        </w:rPr>
+        <w:br w:type="page"/>
+      </w:r>
+    </w:p>
+    <w:p>
+      <w:pPr>
+        <w:rPr>
+          <w:b/>
+          <w:lang w:val="sr-Latn-RS"/>
+        </w:rPr>
+      </w:pPr>
+      <w:r>
+        <w:rPr>
+          <w:lang w:val="sr-Latn-RS"/>
+        </w:rPr>
+        <w:lastRenderedPageBreak/>
+        <w:t>Žalbe</w:t>
+      </w:r>
     </w:p>
     <w:p>
       <w:pPr>
@@ -592,37 +682,25 @@
         <w:rPr>
           <w:lang w:val="sr-Latn-RS"/>
         </w:rPr>
-        <w:t xml:space="preserve">Ako </w:t>
-      </w:r>
-      <w:r>
-        <w:rPr>
-          <w:lang w:val="sr-Latn-RS"/>
-        </w:rPr>
-        <w:t>klijent uzima</w:t>
-      </w:r>
-      <w:r>
-        <w:rPr>
-          <w:lang w:val="sr-Latn-RS"/>
-        </w:rPr>
-        <w:t xml:space="preserve"> treći ugovor, </w:t>
-      </w:r>
-      <w:r>
-        <w:rPr>
-          <w:lang w:val="sr-Latn-RS"/>
-        </w:rPr>
-        <w:t>dobija</w:t>
-      </w:r>
-      <w:r>
-        <w:rPr>
-          <w:lang w:val="sr-Latn-RS"/>
-        </w:rPr>
-        <w:t xml:space="preserve"> popust</w:t>
-      </w:r>
-      <w:r>
-        <w:rPr>
-          <w:lang w:val="sr-Latn-RS"/>
-        </w:rPr>
-        <w:t xml:space="preserve"> za naredni paket</w:t>
+        <w:t xml:space="preserve">Ako je žalba </w:t>
+      </w:r>
+      <w:r>
+        <w:rPr>
+          <w:lang w:val="sr-Latn-RS"/>
+        </w:rPr>
+        <w:t>na uslugu</w:t>
+      </w:r>
+      <w:r>
+        <w:rPr>
+          <w:lang w:val="sr-Latn-RS"/>
+        </w:rPr>
+        <w:t xml:space="preserve">, </w:t>
+      </w:r>
+      <w:r>
+        <w:rPr>
+          <w:lang w:val="sr-Latn-RS"/>
+        </w:rPr>
+        <w:t>daj klijentu odgovarajuću preporuku</w:t>
       </w:r>
       <w:r>
         <w:rPr>
@@ -630,32 +708,6 @@
         </w:rPr>
         <w:t xml:space="preserve"> </w:t>
       </w:r>
-      <w:r>
-        <w:rPr>
-          <w:lang w:val="sr-Latn-RS"/>
-        </w:rPr>
-        <w:t>(20% za privilegovane i 10</w:t>
-      </w:r>
-      <w:r>
-        <w:rPr>
-          <w:lang w:val="sr-Latn-RS"/>
-        </w:rPr>
-        <w:t>%</w:t>
-      </w:r>
-      <w:r>
-        <w:rPr>
-          <w:lang w:val="sr-Latn-RS"/>
-        </w:rPr>
-        <w:t xml:space="preserve"> za obične korisnike</w:t>
-      </w:r>
-      <w:r>
-        <w:rPr>
-          <w:lang w:val="sr-Latn-RS"/>
-        </w:rPr>
-        <w:t>)</w:t>
-      </w:r>
-      <w:bookmarkStart w:id="0" w:name="_GoBack"/>
-      <w:bookmarkEnd w:id="0"/>
     </w:p>
     <w:p>
       <w:pPr>
@@ -672,242 +724,13 @@
         <w:rPr>
           <w:lang w:val="sr-Latn-RS"/>
         </w:rPr>
-        <w:t>Ako potrošnja mobilnog paketa za klijenta</w:t>
-      </w:r>
-      <w:r>
-        <w:rPr>
-          <w:lang w:val="sr-Latn-RS"/>
-        </w:rPr>
-        <w:t xml:space="preserve"> za taj mesec</w:t>
-      </w:r>
-      <w:r>
-        <w:rPr>
-          <w:lang w:val="sr-Latn-RS"/>
-        </w:rPr>
-        <w:t xml:space="preserve"> blizu praga</w:t>
-      </w:r>
-      <w:r>
-        <w:rPr>
-          <w:lang w:val="sr-Latn-RS"/>
-        </w:rPr>
-        <w:t xml:space="preserve"> (90% iskorićeni podaci)</w:t>
-      </w:r>
-      <w:r>
-        <w:rPr>
-          <w:lang w:val="sr-Latn-RS"/>
-        </w:rPr>
-        <w:t>, obavesti ga</w:t>
-      </w:r>
-    </w:p>
-    <w:p>
-      <w:pPr>
-        <w:pStyle w:val="ListParagraph"/>
-        <w:rPr>
-          <w:lang w:val="sr-Latn-RS"/>
-        </w:rPr>
-      </w:pPr>
-    </w:p>
-    <w:p>
-      <w:pPr>
-        <w:ind w:left="360"/>
-        <w:rPr>
-          <w:lang w:val="sr-Latn-RS"/>
-        </w:rPr>
-      </w:pPr>
-      <w:r>
-        <w:rPr>
-          <w:b/>
-          <w:bCs/>
-          <w:lang w:val="sr-Latn-RS"/>
-        </w:rPr>
-        <w:t>Forward Chaining</w:t>
-      </w:r>
-      <w:r>
-        <w:rPr>
-          <w:b/>
-          <w:bCs/>
+        <w:t>Ako klijent ima privilegovan nalog, njegove žalbe imaju prioritet</w:t>
+      </w:r>
+      <w:r>
+        <w:rPr>
           <w:lang w:val="sr-Latn-RS"/>
         </w:rPr>
         <w:t xml:space="preserve"> </w:t>
-      </w:r>
-      <w:r>
-        <w:rPr>
-          <w:lang w:val="sr-Latn-RS"/>
-        </w:rPr>
-        <w:t>(za istek ugovora)</w:t>
-      </w:r>
-      <w:r>
-        <w:rPr>
-          <w:lang w:val="sr-Latn-RS"/>
-        </w:rPr>
-        <w:t>:</w:t>
-      </w:r>
-    </w:p>
-    <w:p>
-      <w:pPr>
-        <w:pStyle w:val="ListParagraph"/>
-        <w:numPr>
-          <w:ilvl w:val="0"/>
-          <w:numId w:val="2"/>
-        </w:numPr>
-        <w:rPr>
-          <w:lang w:val="sr-Latn-RS"/>
-        </w:rPr>
-      </w:pPr>
-      <w:r>
-        <w:rPr>
-          <w:lang w:val="sr-Latn-RS"/>
-        </w:rPr>
-        <w:lastRenderedPageBreak/>
-        <w:t>Ako ugovor istekne i korisnik nema novi ugovor poslati obaveštenje</w:t>
-      </w:r>
-    </w:p>
-    <w:p>
-      <w:pPr>
-        <w:pStyle w:val="ListParagraph"/>
-        <w:numPr>
-          <w:ilvl w:val="0"/>
-          <w:numId w:val="2"/>
-        </w:numPr>
-        <w:rPr>
-          <w:lang w:val="sr-Latn-RS"/>
-        </w:rPr>
-      </w:pPr>
-      <w:r>
-        <w:rPr>
-          <w:lang w:val="sr-Latn-RS"/>
-        </w:rPr>
-        <w:t>Ako je poslato obaveštenje klijenta prebaciti na novi paket naj</w:t>
-      </w:r>
-      <w:r>
-        <w:rPr>
-          <w:lang w:val="sr-Latn-RS"/>
-        </w:rPr>
-        <w:t>s</w:t>
-      </w:r>
-      <w:r>
-        <w:rPr>
-          <w:lang w:val="sr-Latn-RS"/>
-        </w:rPr>
-        <w:t>ličniji pos</w:t>
-      </w:r>
-      <w:r>
-        <w:rPr>
-          <w:lang w:val="sr-Latn-RS"/>
-        </w:rPr>
-        <w:t>t</w:t>
-      </w:r>
-      <w:r>
-        <w:rPr>
-          <w:lang w:val="sr-Latn-RS"/>
-        </w:rPr>
-        <w:t>ojećem</w:t>
-      </w:r>
-    </w:p>
-    <w:p>
-      <w:pPr>
-        <w:pStyle w:val="ListParagraph"/>
-        <w:numPr>
-          <w:ilvl w:val="0"/>
-          <w:numId w:val="2"/>
-        </w:numPr>
-        <w:rPr>
-          <w:lang w:val="sr-Latn-RS"/>
-        </w:rPr>
-      </w:pPr>
-      <w:r>
-        <w:rPr>
-          <w:lang w:val="sr-Latn-RS"/>
-        </w:rPr>
-        <w:t>Ako klijent postavljen na</w:t>
-      </w:r>
-      <w:r>
-        <w:rPr>
-          <w:lang w:val="sr-Latn-RS"/>
-        </w:rPr>
-        <w:t xml:space="preserve"> novi</w:t>
-      </w:r>
-      <w:r>
-        <w:rPr>
-          <w:lang w:val="sr-Latn-RS"/>
-        </w:rPr>
-        <w:t xml:space="preserve"> paket </w:t>
-      </w:r>
-      <w:r>
-        <w:rPr>
-          <w:lang w:val="sr-Latn-RS"/>
-        </w:rPr>
-        <w:t>poslati mu predlog ostalih paketa</w:t>
-      </w:r>
-    </w:p>
-    <w:p>
-      <w:pPr>
-        <w:pStyle w:val="ListParagraph"/>
-        <w:rPr>
-          <w:lang w:val="sr-Latn-RS"/>
-        </w:rPr>
-      </w:pPr>
-    </w:p>
-    <w:p>
-      <w:pPr>
-        <w:pStyle w:val="ListParagraph"/>
-        <w:numPr>
-          <w:ilvl w:val="0"/>
-          <w:numId w:val="2"/>
-        </w:numPr>
-        <w:rPr>
-          <w:lang w:val="sr-Latn-RS"/>
-        </w:rPr>
-      </w:pPr>
-      <w:r>
-        <w:rPr>
-          <w:lang w:val="sr-Latn-RS"/>
-        </w:rPr>
-        <w:t xml:space="preserve">Ako je žalba </w:t>
-      </w:r>
-      <w:r>
-        <w:rPr>
-          <w:lang w:val="sr-Latn-RS"/>
-        </w:rPr>
-        <w:t>na uslugu</w:t>
-      </w:r>
-      <w:r>
-        <w:rPr>
-          <w:lang w:val="sr-Latn-RS"/>
-        </w:rPr>
-        <w:t xml:space="preserve">, </w:t>
-      </w:r>
-      <w:r>
-        <w:rPr>
-          <w:lang w:val="sr-Latn-RS"/>
-        </w:rPr>
-        <w:t>daj klijentu odgovarajuću preporuku</w:t>
-      </w:r>
-      <w:r>
-        <w:rPr>
-          <w:lang w:val="sr-Latn-RS"/>
-        </w:rPr>
-        <w:t xml:space="preserve"> </w:t>
-      </w:r>
-    </w:p>
-    <w:p>
-      <w:pPr>
-        <w:pStyle w:val="ListParagraph"/>
-        <w:rPr>
-          <w:lang w:val="sr-Latn-RS"/>
-        </w:rPr>
-      </w:pPr>
-      <w:r>
-        <w:rPr>
-          <w:lang w:val="sr-Latn-RS"/>
-        </w:rPr>
-        <w:tab/>
-      </w:r>
-      <w:r>
-        <w:rPr>
-          <w:lang w:val="sr-Latn-RS"/>
-        </w:rPr>
-        <w:t>Ako klijent ima privilegovan nalog, njegove žalbe imaju prioritet</w:t>
       </w:r>
     </w:p>
     <w:p>
@@ -954,30 +777,58 @@
           <w:numId w:val="9"/>
         </w:numPr>
         <w:rPr>
-          <w:lang w:val="sr-Latn-RS"/>
-        </w:rPr>
-      </w:pPr>
-      <w:r>
-        <w:rPr>
+          <w:color w:val="FF0000"/>
+          <w:lang w:val="sr-Latn-RS"/>
+        </w:rPr>
+      </w:pPr>
+      <w:r>
+        <w:rPr>
+          <w:color w:val="FF0000"/>
           <w:lang w:val="sr-Latn-RS"/>
         </w:rPr>
         <w:t>Ako je klijent privilegovan, primeni popust</w:t>
       </w:r>
       <w:r>
         <w:rPr>
+          <w:color w:val="FF0000"/>
           <w:lang w:val="sr-Latn-RS"/>
         </w:rPr>
         <w:t xml:space="preserve"> </w:t>
       </w:r>
-      <w:bookmarkStart w:id="1" w:name="_Hlk164719481"/>
-      <w:r>
-        <w:rPr>
+      <w:bookmarkStart w:id="0" w:name="_Hlk164719481"/>
+      <w:r>
+        <w:rPr>
+          <w:color w:val="FF0000"/>
           <w:lang w:val="sr-Latn-RS"/>
         </w:rPr>
         <w:t>(20% za privilegovane i 10)</w:t>
       </w:r>
-    </w:p>
-    <w:bookmarkEnd w:id="1"/>
+      <w:r>
+        <w:rPr>
+          <w:color w:val="FF0000"/>
+          <w:lang w:val="sr-Latn-RS"/>
+        </w:rPr>
+        <w:t xml:space="preserve"> (</w:t>
+      </w:r>
+      <w:r>
+        <w:rPr>
+          <w:b/>
+          <w:color w:val="FF0000"/>
+          <w:lang w:val="sr-Latn-RS"/>
+        </w:rPr>
+        <w:t>Template</w:t>
+      </w:r>
+      <w:r>
+        <w:rPr>
+          <w:color w:val="FF0000"/>
+          <w:lang w:val="sr-Latn-RS"/>
+        </w:rPr>
+        <w:t>)</w:t>
+      </w:r>
+      <w:bookmarkStart w:id="1" w:name="_GoBack"/>
+      <w:bookmarkEnd w:id="1"/>
+    </w:p>
+    <w:bookmarkEnd w:id="0"/>
     <w:p>
       <w:pPr>
         <w:pStyle w:val="ListParagraph"/>
@@ -1053,7 +904,13 @@
         <w:rPr>
           <w:lang w:val="sr-Latn-RS"/>
         </w:rPr>
-        <w:t>hodnih 24 sata obavestiti operatera</w:t>
+        <w:t xml:space="preserve">hodnih 24 sata obavestiti </w:t>
+      </w:r>
+      <w:r>
+        <w:rPr>
+          <w:lang w:val="sr-Latn-RS"/>
+        </w:rPr>
+        <w:t>admina</w:t>
       </w:r>
       <w:r>
         <w:rPr>
@@ -1108,7 +965,19 @@
         <w:rPr>
           <w:lang w:val="sr-Latn-RS"/>
         </w:rPr>
-        <w:t>hodnih 24 sata obavestiti operatora i privremeno izbaciti paket iz ponude (</w:t>
+        <w:t xml:space="preserve">hodnih 24 sata obavestiti </w:t>
+      </w:r>
+      <w:r>
+        <w:rPr>
+          <w:lang w:val="sr-Latn-RS"/>
+        </w:rPr>
+        <w:t xml:space="preserve">admina </w:t>
+      </w:r>
+      <w:r>
+        <w:rPr>
+          <w:lang w:val="sr-Latn-RS"/>
+        </w:rPr>
+        <w:t>i privremeno izbaciti paket iz ponude (</w:t>
       </w:r>
       <w:r>
         <w:rPr>
@@ -1127,112 +996,23 @@
     <w:p>
       <w:pPr>
         <w:pStyle w:val="ListParagraph"/>
-        <w:numPr>
-          <w:ilvl w:val="0"/>
-          <w:numId w:val="7"/>
-        </w:numPr>
-        <w:rPr>
-          <w:lang w:val="sr-Latn-RS"/>
-        </w:rPr>
-      </w:pPr>
-      <w:r>
-        <w:rPr>
-          <w:lang w:val="sr-Latn-RS"/>
-        </w:rPr>
-        <w:t xml:space="preserve">Ako </w:t>
-      </w:r>
-      <w:r>
-        <w:rPr>
-          <w:lang w:val="sr-Latn-RS"/>
-        </w:rPr>
-        <w:t>prođe 7 dana i paket niije trajno izbač</w:t>
-      </w:r>
-      <w:r>
-        <w:rPr>
-          <w:lang w:val="sr-Latn-RS"/>
-        </w:rPr>
-        <w:t>e</w:t>
-      </w:r>
-      <w:r>
-        <w:rPr>
-          <w:lang w:val="sr-Latn-RS"/>
-        </w:rPr>
-        <w:t>n iz ponude vratiti ga u ponudu (</w:t>
-      </w:r>
-      <w:r>
+        <w:rPr>
+          <w:lang w:val="sr-Latn-RS"/>
+        </w:rPr>
+      </w:pPr>
+    </w:p>
+    <w:p>
+      <w:pPr>
         <w:rPr>
           <w:b/>
-          <w:bCs/>
-          <w:lang w:val="sr-Latn-RS"/>
-        </w:rPr>
-        <w:t>CEP</w:t>
-      </w:r>
-      <w:r>
-        <w:rPr>
-          <w:lang w:val="sr-Latn-RS"/>
-        </w:rPr>
-        <w:t>)</w:t>
-      </w:r>
-    </w:p>
-    <w:p>
-      <w:pPr>
-        <w:pStyle w:val="ListParagraph"/>
-        <w:numPr>
-          <w:ilvl w:val="0"/>
-          <w:numId w:val="7"/>
-        </w:numPr>
-        <w:rPr>
-          <w:lang w:val="sr-Latn-RS"/>
-        </w:rPr>
-      </w:pPr>
-      <w:r>
-        <w:rPr>
-          <w:lang w:val="sr-Latn-RS"/>
-        </w:rPr>
-        <w:t>Ako je korisnik podneo više od pet žalbi u pre</w:t>
-      </w:r>
-      <w:r>
-        <w:rPr>
-          <w:lang w:val="sr-Latn-RS"/>
-        </w:rPr>
-        <w:t>th</w:t>
-      </w:r>
-      <w:r>
-        <w:rPr>
-          <w:lang w:val="sr-Latn-RS"/>
-        </w:rPr>
-        <w:t>odni</w:t>
-      </w:r>
-      <w:r>
-        <w:rPr>
-          <w:lang w:val="sr-Latn-RS"/>
-        </w:rPr>
-        <w:t xml:space="preserve">h sat vremena blokirati ga </w:t>
-      </w:r>
-      <w:r>
-        <w:rPr>
-          <w:lang w:val="sr-Latn-RS"/>
-        </w:rPr>
-        <w:t xml:space="preserve">na 24 sata </w:t>
-      </w:r>
-      <w:r>
-        <w:rPr>
-          <w:lang w:val="sr-Latn-RS"/>
-        </w:rPr>
-        <w:t>(</w:t>
-      </w:r>
-      <w:r>
-        <w:rPr>
-          <w:b/>
-          <w:lang w:val="sr-Latn-RS"/>
-        </w:rPr>
-        <w:t>CEP</w:t>
-      </w:r>
-      <w:r>
-        <w:rPr>
-          <w:lang w:val="sr-Latn-RS"/>
-        </w:rPr>
-        <w:t>)</w:t>
+          <w:lang w:val="sr-Latn-RS"/>
+        </w:rPr>
+      </w:pPr>
+      <w:r>
+        <w:rPr>
+          <w:lang w:val="sr-Latn-RS"/>
+        </w:rPr>
+        <w:t>Tehnički problemi</w:t>
       </w:r>
     </w:p>
     <w:p>
@@ -1495,7 +1275,6 @@
         <w:rPr>
           <w:lang w:val="sr-Latn-RS"/>
         </w:rPr>
-        <w:lastRenderedPageBreak/>
         <w:t>Paketi koji su se najčešće ugovarali</w:t>
       </w:r>
     </w:p>
@@ -1538,6 +1317,7 @@
         <w:rPr>
           <w:lang w:val="sr-Latn-RS"/>
         </w:rPr>
+        <w:lastRenderedPageBreak/>
         <w:t>Najčešći tehnički problemi i najčešća dijagnoza</w:t>
       </w:r>
       <w:r>
@@ -2093,6 +1873,7 @@
     </w:p>
     <w:p>
       <w:pPr>
+        <w:spacing w:line="240" w:lineRule="auto"/>
         <w:ind w:left="720"/>
         <w:rPr>
           <w:lang w:val="sr-Latn-RS"/>
@@ -2107,6 +1888,7 @@
     </w:p>
     <w:p>
       <w:pPr>
+        <w:spacing w:line="240" w:lineRule="auto"/>
         <w:ind w:left="720"/>
         <w:rPr>
           <w:lang w:val="sr-Latn-RS"/>
@@ -2116,11 +1898,12 @@
         <w:rPr>
           <w:lang w:val="sr-Latn-RS"/>
         </w:rPr>
-        <w:t xml:space="preserve">• Ako servisno područje postane nedostupno, zabeleži timestamp od kada je nedostupno i obavesti korisnike koji su na tom servisnom području </w:t>
-      </w:r>
-    </w:p>
-    <w:p>
-      <w:pPr>
+        <w:t xml:space="preserve">Ako servisno područje postane nedostupno, zabeleži timestamp od kada je nedostupno i obavesti korisnike koji su na tom servisnom području </w:t>
+      </w:r>
+    </w:p>
+    <w:p>
+      <w:pPr>
+        <w:spacing w:line="240" w:lineRule="auto"/>
         <w:ind w:left="720"/>
         <w:rPr>
           <w:lang w:val="sr-Latn-RS"/>
@@ -2135,6 +1918,7 @@
     </w:p>
     <w:p>
       <w:pPr>
+        <w:spacing w:line="240" w:lineRule="auto"/>
         <w:ind w:left="720"/>
         <w:rPr>
           <w:lang w:val="sr-Latn-RS"/>
@@ -2149,6 +1933,7 @@
     </w:p>
     <w:p>
       <w:pPr>
+        <w:spacing w:line="240" w:lineRule="auto"/>
         <w:ind w:left="720"/>
         <w:rPr>
           <w:lang w:val="sr-Latn-RS"/>
@@ -2187,6 +1972,7 @@
     </w:p>
     <w:p>
       <w:pPr>
+        <w:spacing w:line="240" w:lineRule="auto"/>
         <w:ind w:left="720"/>
         <w:rPr>
           <w:lang w:val="sr-Latn-RS"/>
@@ -2201,6 +1987,7 @@
     </w:p>
     <w:p>
       <w:pPr>
+        <w:spacing w:line="240" w:lineRule="auto"/>
         <w:ind w:left="720"/>
         <w:rPr>
           <w:lang w:val="sr-Latn-RS"/>
@@ -2215,23 +2002,34 @@
     </w:p>
     <w:p>
       <w:pPr>
-        <w:ind w:left="720"/>
-        <w:rPr>
-          <w:lang w:val="sr-Latn-RS"/>
-        </w:rPr>
-      </w:pPr>
-    </w:p>
-    <w:p>
-      <w:pPr>
-        <w:rPr>
-          <w:lang w:val="sr-Latn-RS"/>
-        </w:rPr>
-      </w:pPr>
-      <w:r>
-        <w:rPr>
-          <w:lang w:val="sr-Latn-RS"/>
-        </w:rPr>
-        <w:lastRenderedPageBreak/>
+        <w:rPr>
+          <w:lang w:val="sr-Latn-RS"/>
+        </w:rPr>
+      </w:pPr>
+      <w:r>
+        <w:rPr>
+          <w:lang w:val="sr-Latn-RS"/>
+        </w:rPr>
+        <w:br w:type="page"/>
+      </w:r>
+    </w:p>
+    <w:p>
+      <w:pPr>
+        <w:rPr>
+          <w:lang w:val="sr-Latn-RS"/>
+        </w:rPr>
+      </w:pPr>
+    </w:p>
+    <w:p>
+      <w:pPr>
+        <w:rPr>
+          <w:lang w:val="sr-Latn-RS"/>
+        </w:rPr>
+      </w:pPr>
+      <w:r>
+        <w:rPr>
+          <w:lang w:val="sr-Latn-RS"/>
+        </w:rPr>
         <w:t xml:space="preserve">Predlog ugovora </w:t>
       </w:r>
     </w:p>
@@ -2242,16 +2040,16 @@
           <w:ilvl w:val="0"/>
           <w:numId w:val="10"/>
         </w:numPr>
-        <w:spacing w:line="256" w:lineRule="auto"/>
-        <w:rPr>
-          <w:lang w:val="sr-Latn-RS"/>
-        </w:rPr>
-      </w:pPr>
-      <w:r>
-        <w:rPr>
-          <w:lang w:val="sr-Latn-RS"/>
-        </w:rPr>
-        <w:t>Kada je postoji ugovor koji ističe za manje od mesec dana i nema predlog za sledeći ugovor, aktiviraj kreiranje predloga za tog korisnika i na osnovu tog ugovora</w:t>
+        <w:spacing w:line="276" w:lineRule="auto"/>
+        <w:rPr>
+          <w:lang w:val="sr-Latn-RS"/>
+        </w:rPr>
+      </w:pPr>
+      <w:r>
+        <w:rPr>
+          <w:lang w:val="sr-Latn-RS"/>
+        </w:rPr>
+        <w:t xml:space="preserve">Kada je postoji ugovor koji ističe za manje od mesec dana i nema predlog za sledeći ugovor, aktiviraj kreiranje predloga za tog korisnika </w:t>
       </w:r>
     </w:p>
     <w:p>
@@ -2261,16 +2059,22 @@
           <w:ilvl w:val="0"/>
           <w:numId w:val="10"/>
         </w:numPr>
-        <w:spacing w:line="256" w:lineRule="auto"/>
-        <w:rPr>
-          <w:lang w:val="sr-Latn-RS"/>
-        </w:rPr>
-      </w:pPr>
-      <w:r>
-        <w:rPr>
-          <w:lang w:val="sr-Latn-RS"/>
-        </w:rPr>
-        <w:t>Kada je aktivirano kreiranje predloga, korisniku se predlaže da pređe na sledeći paket po rangu cene, a za mobilne pakete ako je količina potrošenih mobilnih podataka u više od pola meseci ugovora bila preko 90%, preporuči paket sa bar duplo više podataka</w:t>
+        <w:spacing w:line="276" w:lineRule="auto"/>
+        <w:rPr>
+          <w:lang w:val="sr-Latn-RS"/>
+        </w:rPr>
+      </w:pPr>
+      <w:r>
+        <w:rPr>
+          <w:lang w:val="sr-Latn-RS"/>
+        </w:rPr>
+        <w:t>Kada je aktivirano kreiranje predloga, korisniku se predlaže</w:t>
+      </w:r>
+      <w:r>
+        <w:rPr>
+          <w:lang w:val="sr-Latn-RS"/>
+        </w:rPr>
+        <w:t xml:space="preserve"> novi paket iz ponude</w:t>
       </w:r>
     </w:p>
     <w:p>
@@ -2280,38 +2084,39 @@
           <w:ilvl w:val="0"/>
           <w:numId w:val="10"/>
         </w:numPr>
-        <w:spacing w:line="256" w:lineRule="auto"/>
-        <w:rPr>
-          <w:lang w:val="sr-Latn-RS"/>
-        </w:rPr>
-      </w:pPr>
-      <w:r>
-        <w:rPr>
-          <w:lang w:val="sr-Latn-RS"/>
-        </w:rPr>
-        <w:t>Ako postoji predlo</w:t>
-      </w:r>
-      <w:r>
-        <w:rPr>
-          <w:lang w:val="sr-Latn-RS"/>
-        </w:rPr>
-        <w:t>g</w:t>
-      </w:r>
-      <w:r>
-        <w:rPr>
-          <w:lang w:val="sr-Latn-RS"/>
-        </w:rPr>
-        <w:t>, obavesti korisnika 2 puta u razmaku od 2 nedelje</w:t>
+        <w:rPr>
+          <w:color w:val="FF0000"/>
+          <w:lang w:val="sr-Latn-RS"/>
+        </w:rPr>
+      </w:pPr>
+      <w:r>
+        <w:rPr>
+          <w:color w:val="FF0000"/>
+          <w:lang w:val="sr-Latn-RS"/>
+        </w:rPr>
+        <w:t>Ako je poslato obaveštenje klijenta prebaciti na novi paket najsličniji postojećem</w:t>
+      </w:r>
+      <w:r>
+        <w:rPr>
+          <w:color w:val="FF0000"/>
+          <w:lang w:val="sr-Latn-RS"/>
+        </w:rPr>
+        <w:t xml:space="preserve"> – trial period</w:t>
       </w:r>
     </w:p>
     <w:p>
       <w:pPr>
         <w:pStyle w:val="ListParagraph"/>
-        <w:numPr>
-          <w:ilvl w:val="0"/>
-          <w:numId w:val="10"/>
-        </w:numPr>
-        <w:spacing w:line="256" w:lineRule="auto"/>
+        <w:spacing w:line="276" w:lineRule="auto"/>
+        <w:rPr>
+          <w:lang w:val="sr-Latn-RS"/>
+        </w:rPr>
+      </w:pPr>
+    </w:p>
+    <w:p>
+      <w:pPr>
+        <w:pStyle w:val="ListParagraph"/>
+        <w:spacing w:line="276" w:lineRule="auto"/>
         <w:rPr>
           <w:lang w:val="sr-Latn-RS"/>
         </w:rPr>
@@ -2321,6 +2126,12 @@
           <w:lang w:val="sr-Latn-RS"/>
         </w:rPr>
         <w:t>Kada korisnik sklopi ugovor, predlog se briše</w:t>
+      </w:r>
+      <w:r>
+        <w:rPr>
+          <w:lang w:val="sr-Latn-RS"/>
+        </w:rPr>
+        <w:t>.</w:t>
       </w:r>
     </w:p>
     <w:p>
@@ -2350,7 +2161,7 @@
           <w:ilvl w:val="0"/>
           <w:numId w:val="11"/>
         </w:numPr>
-        <w:spacing w:line="256" w:lineRule="auto"/>
+        <w:spacing w:line="276" w:lineRule="auto"/>
         <w:rPr>
           <w:lang w:val="sr-Latn-RS"/>
         </w:rPr>
@@ -2369,7 +2180,7 @@
           <w:ilvl w:val="0"/>
           <w:numId w:val="11"/>
         </w:numPr>
-        <w:spacing w:line="256" w:lineRule="auto"/>
+        <w:spacing w:line="276" w:lineRule="auto"/>
         <w:rPr>
           <w:lang w:val="sr-Latn-RS"/>
         </w:rPr>
@@ -2388,7 +2199,7 @@
           <w:ilvl w:val="0"/>
           <w:numId w:val="11"/>
         </w:numPr>
-        <w:spacing w:line="256" w:lineRule="auto"/>
+        <w:spacing w:line="276" w:lineRule="auto"/>
         <w:rPr>
           <w:lang w:val="sr-Latn-RS"/>
         </w:rPr>
@@ -2486,6 +2297,50 @@
     </w:p>
     <w:p>
       <w:pPr>
+        <w:pStyle w:val="ListParagraph"/>
+        <w:numPr>
+          <w:ilvl w:val="0"/>
+          <w:numId w:val="12"/>
+        </w:numPr>
+        <w:rPr>
+          <w:color w:val="FF0000"/>
+          <w:lang w:val="sr-Latn-RS"/>
+        </w:rPr>
+      </w:pPr>
+      <w:r>
+        <w:rPr>
+          <w:color w:val="FF0000"/>
+          <w:lang w:val="sr-Latn-RS"/>
+        </w:rPr>
+        <w:t>Ako je korisnik podneo više od pet žalbi u prethodnih sat vremena blokirati ga na 24 sata (</w:t>
+      </w:r>
+      <w:r>
+        <w:rPr>
+          <w:b/>
+          <w:color w:val="FF0000"/>
+          <w:lang w:val="sr-Latn-RS"/>
+        </w:rPr>
+        <w:t>CEP</w:t>
+      </w:r>
+      <w:r>
+        <w:rPr>
+          <w:color w:val="FF0000"/>
+          <w:lang w:val="sr-Latn-RS"/>
+        </w:rPr>
+        <w:t>)</w:t>
+      </w:r>
+    </w:p>
+    <w:p>
+      <w:pPr>
+        <w:pStyle w:val="ListParagraph"/>
+        <w:spacing w:line="256" w:lineRule="auto"/>
+        <w:rPr>
+          <w:lang w:val="sr-Latn-RS"/>
+        </w:rPr>
+      </w:pPr>
+    </w:p>
+    <w:p>
+      <w:pPr>
         <w:rPr>
           <w:lang w:val="sr-Latn-RS"/>
         </w:rPr>
@@ -2543,26 +2398,10 @@
     <w:p>
       <w:pPr>
         <w:pStyle w:val="ListParagraph"/>
-        <w:numPr>
-          <w:ilvl w:val="0"/>
-          <w:numId w:val="5"/>
-        </w:numPr>
-        <w:rPr>
-          <w:lang w:val="sr-Latn-RS"/>
-        </w:rPr>
-      </w:pPr>
-      <w:r>
-        <w:rPr>
-          <w:lang w:val="sr-Latn-RS"/>
-        </w:rPr>
-        <w:t>Žable za privilegovane i neprivilegovane korisnike</w:t>
-      </w:r>
-      <w:r>
-        <w:rPr>
-          <w:lang w:val="sr-Latn-RS"/>
-        </w:rPr>
-        <w:t xml:space="preserve"> gde žalbe za privilegovane korisnike imaju prioritet</w:t>
-      </w:r>
+        <w:rPr>
+          <w:lang w:val="sr-Latn-RS"/>
+        </w:rPr>
+      </w:pPr>
     </w:p>
     <w:sectPr>
       <w:pgSz w:w="12240" w:h="15840"/>
@@ -4674,7 +4513,7 @@
 </file>
 
 <file path=customXml/itemProps1.xml><?xml version="1.0" encoding="utf-8"?>
-<ds:datastoreItem xmlns:ds="http://schemas.openxmlformats.org/officeDocument/2006/customXml" ds:itemID="{868DB048-6C7C-4886-9DEE-1AEB61363536}">
+<ds:datastoreItem xmlns:ds="http://schemas.openxmlformats.org/officeDocument/2006/customXml" ds:itemID="{1814876C-61C1-4D14-801C-874EB97B454B}">
   <ds:schemaRefs>
     <ds:schemaRef ds:uri="http://schemas.openxmlformats.org/officeDocument/2006/bibliography"/>
   </ds:schemaRefs>

</xml_diff>

<commit_message>
Update specification and add reports
</commit_message>
<xml_diff>
--- a/specifikacija.docx
+++ b/specifikacija.docx
@@ -93,6 +93,14 @@
     </w:p>
     <w:p>
       <w:pPr>
+        <w:pStyle w:val="ListParagraph"/>
+        <w:rPr>
+          <w:lang w:val="sr-Latn-RS"/>
+        </w:rPr>
+      </w:pPr>
+    </w:p>
+    <w:p>
+      <w:pPr>
         <w:rPr>
           <w:sz w:val="28"/>
           <w:szCs w:val="28"/>
@@ -110,6 +118,7 @@
     </w:p>
     <w:p>
       <w:pPr>
+        <w:jc w:val="both"/>
         <w:rPr>
           <w:lang w:val="sr-Latn-RS"/>
         </w:rPr>
@@ -165,6 +174,7 @@
     </w:p>
     <w:p>
       <w:pPr>
+        <w:jc w:val="both"/>
         <w:rPr>
           <w:lang w:val="sr-Latn-RS"/>
         </w:rPr>
@@ -196,6 +206,7 @@
     </w:p>
     <w:p>
       <w:pPr>
+        <w:jc w:val="both"/>
         <w:rPr>
           <w:lang w:val="sr-Latn-RS"/>
         </w:rPr>
@@ -206,6 +217,14 @@
         </w:rPr>
         <w:t>Aplikaciju mogu da koriste registrovani korisnici. Korisnike delimo na klijente i administratora.</w:t>
       </w:r>
+    </w:p>
+    <w:p>
+      <w:pPr>
+        <w:jc w:val="both"/>
+        <w:rPr>
+          <w:lang w:val="sr-Latn-RS"/>
+        </w:rPr>
+      </w:pPr>
     </w:p>
     <w:p>
       <w:pPr>
@@ -468,10 +487,117 @@
       </w:pPr>
       <w:r>
         <w:rPr>
+          <w:noProof/>
+          <w:lang w:val="sr-Latn-RS"/>
+        </w:rPr>
+        <w:lastRenderedPageBreak/>
+        <w:drawing>
+          <wp:anchor distT="0" distB="0" distL="114300" distR="114300" simplePos="0" relativeHeight="251658240" behindDoc="1" locked="0" layoutInCell="1" allowOverlap="1" wp14:anchorId="19F9111B" wp14:editId="3C140E62">
+            <wp:simplePos x="0" y="0"/>
+            <wp:positionH relativeFrom="margin">
+              <wp:align>right</wp:align>
+            </wp:positionH>
+            <wp:positionV relativeFrom="paragraph">
+              <wp:posOffset>451126</wp:posOffset>
+            </wp:positionV>
+            <wp:extent cx="5943600" cy="6458585"/>
+            <wp:effectExtent l="0" t="0" r="0" b="0"/>
+            <wp:wrapTight wrapText="bothSides">
+              <wp:wrapPolygon edited="0">
+                <wp:start x="0" y="0"/>
+                <wp:lineTo x="0" y="21534"/>
+                <wp:lineTo x="21531" y="21534"/>
+                <wp:lineTo x="21531" y="0"/>
+                <wp:lineTo x="0" y="0"/>
+              </wp:wrapPolygon>
+            </wp:wrapTight>
+            <wp:docPr id="3" name="Picture 3"/>
+            <wp:cNvGraphicFramePr>
+              <a:graphicFrameLocks xmlns:a="http://schemas.openxmlformats.org/drawingml/2006/main" noChangeAspect="1"/>
+            </wp:cNvGraphicFramePr>
+            <a:graphic xmlns:a="http://schemas.openxmlformats.org/drawingml/2006/main">
+              <a:graphicData uri="http://schemas.openxmlformats.org/drawingml/2006/picture">
+                <pic:pic xmlns:pic="http://schemas.openxmlformats.org/drawingml/2006/picture">
+                  <pic:nvPicPr>
+                    <pic:cNvPr id="3" name="model.png"/>
+                    <pic:cNvPicPr/>
+                  </pic:nvPicPr>
+                  <pic:blipFill>
+                    <a:blip r:embed="rId6" cstate="print">
+                      <a:extLst>
+                        <a:ext uri="{28A0092B-C50C-407E-A947-70E740481C1C}">
+                          <a14:useLocalDpi xmlns:a14="http://schemas.microsoft.com/office/drawing/2010/main" val="0"/>
+                        </a:ext>
+                      </a:extLst>
+                    </a:blip>
+                    <a:stretch>
+                      <a:fillRect/>
+                    </a:stretch>
+                  </pic:blipFill>
+                  <pic:spPr>
+                    <a:xfrm>
+                      <a:off x="0" y="0"/>
+                      <a:ext cx="5943600" cy="6458585"/>
+                    </a:xfrm>
+                    <a:prstGeom prst="rect">
+                      <a:avLst/>
+                    </a:prstGeom>
+                  </pic:spPr>
+                </pic:pic>
+              </a:graphicData>
+            </a:graphic>
+          </wp:anchor>
+        </w:drawing>
+      </w:r>
+      <w:r>
+        <w:rPr>
           <w:sz w:val="28"/>
           <w:szCs w:val="28"/>
           <w:lang w:val="sr-Latn-RS"/>
         </w:rPr>
+        <w:t xml:space="preserve"> </w:t>
+      </w:r>
+      <w:r>
+        <w:rPr>
+          <w:sz w:val="28"/>
+          <w:szCs w:val="28"/>
+          <w:lang w:val="sr-Latn-RS"/>
+        </w:rPr>
+        <w:t>Klasni dijagram</w:t>
+      </w:r>
+    </w:p>
+    <w:p>
+      <w:pPr>
+        <w:rPr>
+          <w:sz w:val="28"/>
+          <w:szCs w:val="28"/>
+          <w:lang w:val="sr-Latn-RS"/>
+        </w:rPr>
+      </w:pPr>
+      <w:r>
+        <w:rPr>
+          <w:sz w:val="28"/>
+          <w:szCs w:val="28"/>
+          <w:lang w:val="sr-Latn-RS"/>
+        </w:rPr>
+        <w:br w:type="page"/>
+      </w:r>
+    </w:p>
+    <w:p>
+      <w:pPr>
+        <w:rPr>
+          <w:sz w:val="28"/>
+          <w:szCs w:val="28"/>
+          <w:lang w:val="sr-Latn-RS"/>
+        </w:rPr>
+      </w:pPr>
+      <w:r>
+        <w:rPr>
+          <w:sz w:val="28"/>
+          <w:szCs w:val="28"/>
+          <w:lang w:val="sr-Latn-RS"/>
+        </w:rPr>
+        <w:lastRenderedPageBreak/>
         <w:t>Pravila</w:t>
       </w:r>
     </w:p>
@@ -636,19 +762,6 @@
     <w:p>
       <w:pPr>
         <w:rPr>
-          <w:lang w:val="sr-Latn-RS"/>
-        </w:rPr>
-      </w:pPr>
-      <w:r>
-        <w:rPr>
-          <w:lang w:val="sr-Latn-RS"/>
-        </w:rPr>
-        <w:br w:type="page"/>
-      </w:r>
-    </w:p>
-    <w:p>
-      <w:pPr>
-        <w:rPr>
           <w:b/>
           <w:lang w:val="sr-Latn-RS"/>
         </w:rPr>
@@ -657,7 +770,6 @@
         <w:rPr>
           <w:lang w:val="sr-Latn-RS"/>
         </w:rPr>
-        <w:lastRenderedPageBreak/>
         <w:t>Žalbe</w:t>
       </w:r>
     </w:p>
@@ -774,7 +886,6 @@
           <w:lang w:val="sr-Latn-RS"/>
         </w:rPr>
       </w:pPr>
-      <w:bookmarkStart w:id="0" w:name="_GoBack"/>
       <w:r>
         <w:rPr>
           <w:lang w:val="sr-Latn-RS"/>
@@ -787,7 +898,7 @@
         </w:rPr>
         <w:t xml:space="preserve"> </w:t>
       </w:r>
-      <w:bookmarkStart w:id="1" w:name="_Hlk164719481"/>
+      <w:bookmarkStart w:id="0" w:name="_Hlk164719481"/>
       <w:r>
         <w:rPr>
           <w:lang w:val="sr-Latn-RS"/>
@@ -814,7 +925,6 @@
         <w:t>)</w:t>
       </w:r>
     </w:p>
-    <w:bookmarkEnd w:id="1"/>
     <w:bookmarkEnd w:id="0"/>
     <w:p>
       <w:pPr>
@@ -1061,7 +1171,7 @@
                     <pic:cNvPicPr/>
                   </pic:nvPicPr>
                   <pic:blipFill rotWithShape="1">
-                    <a:blip r:embed="rId6"/>
+                    <a:blip r:embed="rId7"/>
                     <a:srcRect l="20513" t="13485" r="8761" b="56790"/>
                     <a:stretch/>
                   </pic:blipFill>
@@ -1108,7 +1218,7 @@
                     <pic:cNvPicPr/>
                   </pic:nvPicPr>
                   <pic:blipFill rotWithShape="1">
-                    <a:blip r:embed="rId7"/>
+                    <a:blip r:embed="rId8"/>
                     <a:srcRect l="48824" t="14434" r="16667" b="69611"/>
                     <a:stretch/>
                   </pic:blipFill>
@@ -1151,6 +1261,7 @@
         <w:rPr>
           <w:lang w:val="sr-Latn-RS"/>
         </w:rPr>
+        <w:lastRenderedPageBreak/>
         <w:t xml:space="preserve">Izveštaji </w:t>
       </w:r>
       <w:r>
@@ -1227,91 +1338,6 @@
           <w:lang w:val="sr-Latn-RS"/>
         </w:rPr>
         <w:t xml:space="preserve"> paketi mogu biti roming, samo minuti i pozivi, samo internet i paketi sa i minutima i pozivima i internetom</w:t>
-      </w:r>
-    </w:p>
-    <w:p>
-      <w:pPr>
-        <w:pStyle w:val="ListParagraph"/>
-        <w:numPr>
-          <w:ilvl w:val="1"/>
-          <w:numId w:val="2"/>
-        </w:numPr>
-        <w:rPr>
-          <w:lang w:val="sr-Latn-RS"/>
-        </w:rPr>
-      </w:pPr>
-      <w:r>
-        <w:rPr>
-          <w:lang w:val="sr-Latn-RS"/>
-        </w:rPr>
-        <w:t>Paketi koji su se najviše otkazivali</w:t>
-      </w:r>
-    </w:p>
-    <w:p>
-      <w:pPr>
-        <w:pStyle w:val="ListParagraph"/>
-        <w:numPr>
-          <w:ilvl w:val="1"/>
-          <w:numId w:val="2"/>
-        </w:numPr>
-        <w:rPr>
-          <w:lang w:val="sr-Latn-RS"/>
-        </w:rPr>
-      </w:pPr>
-      <w:r>
-        <w:rPr>
-          <w:lang w:val="sr-Latn-RS"/>
-        </w:rPr>
-        <w:t>Paketi koji su se najčešće ugovarali</w:t>
-      </w:r>
-    </w:p>
-    <w:p>
-      <w:pPr>
-        <w:pStyle w:val="ListParagraph"/>
-        <w:numPr>
-          <w:ilvl w:val="1"/>
-          <w:numId w:val="2"/>
-        </w:numPr>
-        <w:rPr>
-          <w:lang w:val="sr-Latn-RS"/>
-        </w:rPr>
-      </w:pPr>
-      <w:r>
-        <w:rPr>
-          <w:lang w:val="sr-Latn-RS"/>
-        </w:rPr>
-        <w:t xml:space="preserve">Paketi koji su </w:t>
-      </w:r>
-      <w:r>
-        <w:rPr>
-          <w:lang w:val="sr-Latn-RS"/>
-        </w:rPr>
-        <w:t>imali najveći broj žalbi</w:t>
-      </w:r>
-    </w:p>
-    <w:p>
-      <w:pPr>
-        <w:pStyle w:val="ListParagraph"/>
-        <w:numPr>
-          <w:ilvl w:val="1"/>
-          <w:numId w:val="2"/>
-        </w:numPr>
-        <w:rPr>
-          <w:lang w:val="sr-Latn-RS"/>
-        </w:rPr>
-      </w:pPr>
-      <w:r>
-        <w:rPr>
-          <w:lang w:val="sr-Latn-RS"/>
-        </w:rPr>
-        <w:lastRenderedPageBreak/>
-        <w:t>Najčešći tehnički problemi i najčešća dijagnoza</w:t>
-      </w:r>
-      <w:r>
-        <w:rPr>
-          <w:lang w:val="sr-Latn-RS"/>
-        </w:rPr>
-        <w:t xml:space="preserve"> za odabran paket</w:t>
       </w:r>
     </w:p>
     <w:p>
@@ -1376,7 +1402,7 @@
                     <pic:cNvPicPr/>
                   </pic:nvPicPr>
                   <pic:blipFill rotWithShape="1">
-                    <a:blip r:embed="rId8" cstate="print">
+                    <a:blip r:embed="rId9" cstate="print">
                       <a:extLst>
                         <a:ext uri="{28A0092B-C50C-407E-A947-70E740481C1C}">
                           <a14:useLocalDpi xmlns:a14="http://schemas.microsoft.com/office/drawing/2010/main" val="0"/>
@@ -1446,7 +1472,7 @@
                     <pic:cNvPicPr/>
                   </pic:nvPicPr>
                   <pic:blipFill rotWithShape="1">
-                    <a:blip r:embed="rId9" cstate="print">
+                    <a:blip r:embed="rId10" cstate="print">
                       <a:extLst>
                         <a:ext uri="{28A0092B-C50C-407E-A947-70E740481C1C}">
                           <a14:useLocalDpi xmlns:a14="http://schemas.microsoft.com/office/drawing/2010/main" val="0"/>
@@ -1517,7 +1543,7 @@
                     <pic:cNvPicPr/>
                   </pic:nvPicPr>
                   <pic:blipFill rotWithShape="1">
-                    <a:blip r:embed="rId10" cstate="print">
+                    <a:blip r:embed="rId11" cstate="print">
                       <a:extLst>
                         <a:ext uri="{28A0092B-C50C-407E-A947-70E740481C1C}">
                           <a14:useLocalDpi xmlns:a14="http://schemas.microsoft.com/office/drawing/2010/main" val="0"/>
@@ -1587,7 +1613,7 @@
                     <pic:cNvPicPr/>
                   </pic:nvPicPr>
                   <pic:blipFill rotWithShape="1">
-                    <a:blip r:embed="rId11" cstate="print">
+                    <a:blip r:embed="rId12" cstate="print">
                       <a:extLst>
                         <a:ext uri="{28A0092B-C50C-407E-A947-70E740481C1C}">
                           <a14:useLocalDpi xmlns:a14="http://schemas.microsoft.com/office/drawing/2010/main" val="0"/>
@@ -1657,7 +1683,7 @@
                     <pic:cNvPicPr/>
                   </pic:nvPicPr>
                   <pic:blipFill rotWithShape="1">
-                    <a:blip r:embed="rId12" cstate="print">
+                    <a:blip r:embed="rId13" cstate="print">
                       <a:extLst>
                         <a:ext uri="{28A0092B-C50C-407E-A947-70E740481C1C}">
                           <a14:useLocalDpi xmlns:a14="http://schemas.microsoft.com/office/drawing/2010/main" val="0"/>
@@ -1728,7 +1754,7 @@
                     <pic:cNvPicPr/>
                   </pic:nvPicPr>
                   <pic:blipFill rotWithShape="1">
-                    <a:blip r:embed="rId13" cstate="print">
+                    <a:blip r:embed="rId14" cstate="print">
                       <a:extLst>
                         <a:ext uri="{28A0092B-C50C-407E-A947-70E740481C1C}">
                           <a14:useLocalDpi xmlns:a14="http://schemas.microsoft.com/office/drawing/2010/main" val="0"/>
@@ -1797,7 +1823,7 @@
                     <pic:cNvPicPr/>
                   </pic:nvPicPr>
                   <pic:blipFill rotWithShape="1">
-                    <a:blip r:embed="rId14" cstate="print">
+                    <a:blip r:embed="rId15" cstate="print">
                       <a:extLst>
                         <a:ext uri="{28A0092B-C50C-407E-A947-70E740481C1C}">
                           <a14:useLocalDpi xmlns:a14="http://schemas.microsoft.com/office/drawing/2010/main" val="0"/>
@@ -2067,38 +2093,13 @@
     <w:p>
       <w:pPr>
         <w:pStyle w:val="ListParagraph"/>
-        <w:numPr>
-          <w:ilvl w:val="0"/>
-          <w:numId w:val="10"/>
-        </w:numPr>
-        <w:rPr>
-          <w:color w:val="FF0000"/>
-          <w:lang w:val="sr-Latn-RS"/>
-        </w:rPr>
-      </w:pPr>
-      <w:r>
-        <w:rPr>
-          <w:color w:val="FF0000"/>
-          <w:lang w:val="sr-Latn-RS"/>
-        </w:rPr>
-        <w:t>Ako je poslato obaveštenje klijenta prebaciti na novi paket najsličniji postojećem</w:t>
-      </w:r>
-      <w:r>
-        <w:rPr>
-          <w:color w:val="FF0000"/>
-          <w:lang w:val="sr-Latn-RS"/>
-        </w:rPr>
-        <w:t xml:space="preserve"> – trial period</w:t>
-      </w:r>
-    </w:p>
-    <w:p>
-      <w:pPr>
-        <w:pStyle w:val="ListParagraph"/>
         <w:spacing w:line="276" w:lineRule="auto"/>
         <w:rPr>
           <w:lang w:val="sr-Latn-RS"/>
         </w:rPr>
       </w:pPr>
+      <w:bookmarkStart w:id="1" w:name="_GoBack"/>
+      <w:bookmarkEnd w:id="1"/>
     </w:p>
     <w:p>
       <w:pPr>
@@ -2281,50 +2282,6 @@
         </w:rPr>
         <w:t>Ako korisnik prijavi više od 10 tehničkih problema u sat vremena, blokiraj mu nalog</w:t>
       </w:r>
-    </w:p>
-    <w:p>
-      <w:pPr>
-        <w:pStyle w:val="ListParagraph"/>
-        <w:numPr>
-          <w:ilvl w:val="0"/>
-          <w:numId w:val="12"/>
-        </w:numPr>
-        <w:rPr>
-          <w:color w:val="FF0000"/>
-          <w:lang w:val="sr-Latn-RS"/>
-        </w:rPr>
-      </w:pPr>
-      <w:r>
-        <w:rPr>
-          <w:color w:val="FF0000"/>
-          <w:lang w:val="sr-Latn-RS"/>
-        </w:rPr>
-        <w:t>Ako je korisnik podneo više od pet žalbi u prethodnih sat vremena blokirati ga na 24 sata (</w:t>
-      </w:r>
-      <w:r>
-        <w:rPr>
-          <w:b/>
-          <w:color w:val="FF0000"/>
-          <w:lang w:val="sr-Latn-RS"/>
-        </w:rPr>
-        <w:t>CEP</w:t>
-      </w:r>
-      <w:r>
-        <w:rPr>
-          <w:color w:val="FF0000"/>
-          <w:lang w:val="sr-Latn-RS"/>
-        </w:rPr>
-        <w:t>)</w:t>
-      </w:r>
-    </w:p>
-    <w:p>
-      <w:pPr>
-        <w:pStyle w:val="ListParagraph"/>
-        <w:spacing w:line="256" w:lineRule="auto"/>
-        <w:rPr>
-          <w:lang w:val="sr-Latn-RS"/>
-        </w:rPr>
-      </w:pPr>
     </w:p>
     <w:p>
       <w:pPr>
@@ -4500,7 +4457,7 @@
 </file>
 
 <file path=customXml/itemProps1.xml><?xml version="1.0" encoding="utf-8"?>
-<ds:datastoreItem xmlns:ds="http://schemas.openxmlformats.org/officeDocument/2006/customXml" ds:itemID="{EC1B49DE-6D55-42C4-AD55-35A59E51DF9A}">
+<ds:datastoreItem xmlns:ds="http://schemas.openxmlformats.org/officeDocument/2006/customXml" ds:itemID="{C3D8DB91-6E9E-4C05-840B-5430ABBF31AD}">
   <ds:schemaRefs>
     <ds:schemaRef ds:uri="http://schemas.openxmlformats.org/officeDocument/2006/bibliography"/>
   </ds:schemaRefs>

</xml_diff>